<commit_message>
summing zeros correctly && modified difference + report
</commit_message>
<xml_diff>
--- a/Huffman_Report.docx
+++ b/Huffman_Report.docx
@@ -97,10 +97,16 @@
         <w:t>:</w:t>
       </w:r>
       <w:r>
-        <w:t xml:space="preserve"> 399828</w:t>
-      </w:r>
-      <w:r>
-        <w:t xml:space="preserve"> bits</w:t>
+        <w:t xml:space="preserve"> </w:t>
+      </w:r>
+      <w:r>
+        <w:t>449770</w:t>
+      </w:r>
+      <w:r>
+        <w:t xml:space="preserve"> </w:t>
+      </w:r>
+      <w:r>
+        <w:t>bits</w:t>
       </w:r>
     </w:p>
     <w:p>
@@ -159,11 +165,16 @@
         <w:t xml:space="preserve"> </w:t>
       </w:r>
       <w:r>
-        <w:t>313209</w:t>
-      </w:r>
-      <w:r>
-        <w:t xml:space="preserve"> bits</w:t>
-      </w:r>
+        <w:t>314018</w:t>
+      </w:r>
+      <w:r>
+        <w:t xml:space="preserve"> </w:t>
+      </w:r>
+      <w:r>
+        <w:t>bits</w:t>
+      </w:r>
+      <w:bookmarkStart w:id="0" w:name="_GoBack"/>
+      <w:bookmarkEnd w:id="0"/>
     </w:p>
     <w:p>
       <w:r>
@@ -194,10 +205,13 @@
         <w:t xml:space="preserve"> </w:t>
       </w:r>
       <w:r>
-        <w:t>403449</w:t>
-      </w:r>
-      <w:r>
-        <w:t xml:space="preserve"> bits</w:t>
+        <w:t>456737</w:t>
+      </w:r>
+      <w:r>
+        <w:t xml:space="preserve"> </w:t>
+      </w:r>
+      <w:r>
+        <w:t>bits</w:t>
       </w:r>
     </w:p>
     <w:p>
@@ -208,8 +222,6 @@
           <w:u w:val="single"/>
         </w:rPr>
       </w:pPr>
-      <w:bookmarkStart w:id="0" w:name="_GoBack"/>
-      <w:bookmarkEnd w:id="0"/>
     </w:p>
     <w:p>
       <w:pPr>
@@ -271,10 +283,13 @@
         <w:t xml:space="preserve"> </w:t>
       </w:r>
       <w:r>
-        <w:t>320212</w:t>
-      </w:r>
-      <w:r>
-        <w:t xml:space="preserve"> bits</w:t>
+        <w:t>351687</w:t>
+      </w:r>
+      <w:r>
+        <w:t xml:space="preserve"> </w:t>
+      </w:r>
+      <w:r>
+        <w:t>bits</w:t>
       </w:r>
     </w:p>
     <w:p>
@@ -307,10 +322,13 @@
         <w:t xml:space="preserve"> </w:t>
       </w:r>
       <w:r>
-        <w:t>282897</w:t>
-      </w:r>
-      <w:r>
-        <w:t xml:space="preserve"> bits</w:t>
+        <w:t>455872</w:t>
+      </w:r>
+      <w:r>
+        <w:t xml:space="preserve"> </w:t>
+      </w:r>
+      <w:r>
+        <w:t>bits</w:t>
       </w:r>
     </w:p>
     <w:p>
@@ -343,10 +361,13 @@
         <w:t xml:space="preserve"> </w:t>
       </w:r>
       <w:r>
-        <w:t>319722</w:t>
-      </w:r>
-      <w:r>
-        <w:t xml:space="preserve"> bits</w:t>
+        <w:t>351672</w:t>
+      </w:r>
+      <w:r>
+        <w:t xml:space="preserve"> </w:t>
+      </w:r>
+      <w:r>
+        <w:t>bits</w:t>
       </w:r>
     </w:p>
     <w:p>
@@ -377,10 +398,13 @@
         <w:t xml:space="preserve"> </w:t>
       </w:r>
       <w:r>
-        <w:t>556026</w:t>
-      </w:r>
-      <w:r>
-        <w:t xml:space="preserve"> bits</w:t>
+        <w:t>692421</w:t>
+      </w:r>
+      <w:r>
+        <w:t xml:space="preserve"> </w:t>
+      </w:r>
+      <w:r>
+        <w:t>bits</w:t>
       </w:r>
     </w:p>
     <w:sectPr>
@@ -1056,4 +1080,16 @@
   <a:objectDefaults/>
   <a:extraClrSchemeLst/>
 </a:theme>
+</file>
+
+<file path=customXml/item1.xml><?xml version="1.0" encoding="utf-8"?>
+<b:Sources xmlns:b="http://schemas.openxmlformats.org/officeDocument/2006/bibliography" xmlns="http://schemas.openxmlformats.org/officeDocument/2006/bibliography" SelectedStyle="\APA.XSL" StyleName="APA"/>
+</file>
+
+<file path=customXml/itemProps1.xml><?xml version="1.0" encoding="utf-8"?>
+<ds:datastoreItem xmlns:ds="http://schemas.openxmlformats.org/officeDocument/2006/customXml" ds:itemID="{56094DCA-AB94-42ED-8C48-12403EF03DAA}">
+  <ds:schemaRefs>
+    <ds:schemaRef ds:uri="http://schemas.openxmlformats.org/officeDocument/2006/bibliography"/>
+  </ds:schemaRefs>
+</ds:datastoreItem>
 </file>
</xml_diff>